<commit_message>
added fis methods and started results by adding a result table
</commit_message>
<xml_diff>
--- a/201610_OceanHealthIndex_NewCal_Report_V1.docx
+++ b/201610_OceanHealthIndex_NewCal_Report_V1.docx
@@ -7707,7 +7707,7 @@
           <v:shape id="_x0000_i1030" type="#_x0000_t75" style="width:21.3pt;height:18.15pt" o:ole="">
             <v:imagedata r:id="rId16" o:title=""/>
           </v:shape>
-          <o:OLEObject Type="Embed" ProgID="Equation.3" ShapeID="_x0000_i1030" DrawAspect="Content" ObjectID="_1538879766" r:id="rId17"/>
+          <o:OLEObject Type="Embed" ProgID="Equation.3" ShapeID="_x0000_i1030" DrawAspect="Content" ObjectID="_1539005315" r:id="rId17"/>
         </w:object>
       </w:r>
       <w:r>
@@ -7807,7 +7807,7 @@
           <v:shape id="_x0000_i1029" type="#_x0000_t75" style="width:75.75pt;height:34.45pt" o:ole="">
             <v:imagedata r:id="rId18" o:title=""/>
           </v:shape>
-          <o:OLEObject Type="Embed" ProgID="Equation.3" ShapeID="_x0000_i1029" DrawAspect="Content" ObjectID="_1538879767" r:id="rId19"/>
+          <o:OLEObject Type="Embed" ProgID="Equation.3" ShapeID="_x0000_i1029" DrawAspect="Content" ObjectID="_1539005316" r:id="rId19"/>
         </w:object>
       </w:r>
     </w:p>
@@ -7830,7 +7830,7 @@
           <v:shape id="_x0000_i1025" type="#_x0000_t75" style="width:51.95pt;height:39.45pt" o:ole="">
             <v:imagedata r:id="rId20" o:title=""/>
           </v:shape>
-          <o:OLEObject Type="Embed" ProgID="Equation.3" ShapeID="_x0000_i1025" DrawAspect="Content" ObjectID="_1538879768" r:id="rId21"/>
+          <o:OLEObject Type="Embed" ProgID="Equation.3" ShapeID="_x0000_i1025" DrawAspect="Content" ObjectID="_1539005317" r:id="rId21"/>
         </w:object>
       </w:r>
     </w:p>
@@ -7853,7 +7853,7 @@
           <v:shape id="_x0000_i1026" type="#_x0000_t75" style="width:8.15pt;height:15.05pt" o:ole="">
             <v:imagedata r:id="rId22" o:title=""/>
           </v:shape>
-          <o:OLEObject Type="Embed" ProgID="Equation.3" ShapeID="_x0000_i1026" DrawAspect="Content" ObjectID="_1538879769" r:id="rId23"/>
+          <o:OLEObject Type="Embed" ProgID="Equation.3" ShapeID="_x0000_i1026" DrawAspect="Content" ObjectID="_1539005318" r:id="rId23"/>
         </w:object>
       </w:r>
     </w:p>
@@ -7919,7 +7919,7 @@
                       <v:shape id="_x0000_i1027" type="#_x0000_t75" style="width:51.95pt;height:51.35pt" o:ole="">
                         <v:imagedata r:id="rId24" o:title=""/>
                       </v:shape>
-                      <o:OLEObject Type="Embed" ProgID="Equation.3" ShapeID="_x0000_i1027" DrawAspect="Content" ObjectID="_1538879770" r:id="rId25"/>
+                      <o:OLEObject Type="Embed" ProgID="Equation.3" ShapeID="_x0000_i1027" DrawAspect="Content" ObjectID="_1539005319" r:id="rId25"/>
                     </w:object>
                   </m:r>
                 </m:e>
@@ -7946,7 +7946,7 @@
                   <v:shape id="_x0000_i1028" type="#_x0000_t75" style="width:93.3pt;height:87.05pt" o:ole="">
                     <v:imagedata r:id="rId26" o:title=""/>
                   </v:shape>
-                  <o:OLEObject Type="Embed" ProgID="Equation.3" ShapeID="_x0000_i1028" DrawAspect="Content" ObjectID="_1538879771" r:id="rId27"/>
+                  <o:OLEObject Type="Embed" ProgID="Equation.3" ShapeID="_x0000_i1028" DrawAspect="Content" ObjectID="_1539005320" r:id="rId27"/>
                 </w:object>
               </m:r>
             </m:e>
@@ -8267,42 +8267,67 @@
           <w:szCs w:val="24"/>
         </w:rPr>
       </w:pPr>
-      <w:proofErr w:type="gramStart"/>
-      <w:r>
+    </w:p>
+    <w:p>
+      <w:pPr>
         <w:rPr>
           <w:rFonts w:ascii="Times New Roman" w:hAnsi="Times New Roman" w:cs="Times New Roman"/>
           <w:sz w:val="24"/>
           <w:szCs w:val="24"/>
         </w:rPr>
-        <w:t>Table 1.</w:t>
-      </w:r>
-      <w:proofErr w:type="gramEnd"/>
+      </w:pPr>
       <w:r>
         <w:rPr>
           <w:rFonts w:ascii="Times New Roman" w:hAnsi="Times New Roman" w:cs="Times New Roman"/>
           <w:sz w:val="24"/>
           <w:szCs w:val="24"/>
         </w:rPr>
-        <w:t xml:space="preserve"> </w:t>
-      </w:r>
-      <w:proofErr w:type="gramStart"/>
-      <w:r>
+        <w:t>Results</w:t>
+      </w:r>
+    </w:p>
+    <w:p>
+      <w:pPr>
         <w:rPr>
           <w:rFonts w:ascii="Times New Roman" w:hAnsi="Times New Roman" w:cs="Times New Roman"/>
           <w:sz w:val="24"/>
           <w:szCs w:val="24"/>
         </w:rPr>
-        <w:t>The da</w:t>
-      </w:r>
-      <w:bookmarkStart w:id="0" w:name="_GoBack"/>
-      <w:bookmarkEnd w:id="0"/>
-      <w:r>
+      </w:pPr>
+    </w:p>
+    <w:p>
+      <w:pPr>
         <w:rPr>
           <w:rFonts w:ascii="Times New Roman" w:hAnsi="Times New Roman" w:cs="Times New Roman"/>
           <w:sz w:val="24"/>
           <w:szCs w:val="24"/>
         </w:rPr>
-        <w:t>ta on catch and stock status used in the wild-caught fisheries goal.</w:t>
+      </w:pPr>
+      <w:proofErr w:type="gramStart"/>
+      <w:r>
+        <w:rPr>
+          <w:rFonts w:ascii="Times New Roman" w:hAnsi="Times New Roman" w:cs="Times New Roman"/>
+          <w:sz w:val="24"/>
+          <w:szCs w:val="24"/>
+        </w:rPr>
+        <w:t>Table 1.</w:t>
+      </w:r>
+      <w:proofErr w:type="gramEnd"/>
+      <w:r>
+        <w:rPr>
+          <w:rFonts w:ascii="Times New Roman" w:hAnsi="Times New Roman" w:cs="Times New Roman"/>
+          <w:sz w:val="24"/>
+          <w:szCs w:val="24"/>
+        </w:rPr>
+        <w:t xml:space="preserve"> </w:t>
+      </w:r>
+      <w:proofErr w:type="gramStart"/>
+      <w:r>
+        <w:rPr>
+          <w:rFonts w:ascii="Times New Roman" w:hAnsi="Times New Roman" w:cs="Times New Roman"/>
+          <w:sz w:val="24"/>
+          <w:szCs w:val="24"/>
+        </w:rPr>
+        <w:t>The data on catch and stock status used in the wild-caught fisheries goal.</w:t>
       </w:r>
       <w:proofErr w:type="gramEnd"/>
       <w:r>
@@ -25394,25 +25419,14 @@
     </w:p>
     <w:p>
       <w:pPr>
-        <w:rPr>
-          <w:rFonts w:ascii="Times New Roman" w:eastAsia="Times New Roman" w:hAnsi="Times New Roman" w:cs="Times New Roman"/>
-          <w:color w:val="C00000"/>
-          <w:sz w:val="24"/>
-          <w:szCs w:val="24"/>
+        <w:pStyle w:val="Body"/>
+        <w:jc w:val="both"/>
+        <w:rPr>
+          <w:rFonts w:asciiTheme="majorHAnsi" w:hAnsiTheme="majorHAnsi"/>
+          <w:color w:val="auto"/>
           <w:lang w:val="en-US"/>
         </w:rPr>
       </w:pPr>
-      <w:r>
-        <w:rPr>
-          <w:rFonts w:ascii="Times New Roman" w:eastAsia="Times New Roman" w:hAnsi="Times New Roman" w:cs="Times New Roman"/>
-          <w:color w:val="C00000"/>
-          <w:sz w:val="24"/>
-          <w:szCs w:val="24"/>
-          <w:lang w:val="en-US"/>
-        </w:rPr>
-        <w:lastRenderedPageBreak/>
-        <w:t xml:space="preserve">Sense of place is going to be renamed and defined as the participation and connection of people to places and to each other through community networks. This goal illustrates the benefits of the ocean to supporting communities, but also the reciprocity, people giving back as environmental stewards. </w:t>
-      </w:r>
     </w:p>
     <w:p>
       <w:pPr>
@@ -25424,28 +25438,24 @@
           <w:lang w:val="en-US"/>
         </w:rPr>
       </w:pPr>
-    </w:p>
-    <w:p>
-      <w:pPr>
-        <w:pStyle w:val="Body"/>
-        <w:jc w:val="both"/>
+      <w:proofErr w:type="spellStart"/>
+      <w:r>
         <w:rPr>
           <w:rFonts w:asciiTheme="majorHAnsi" w:hAnsiTheme="majorHAnsi"/>
           <w:color w:val="auto"/>
           <w:lang w:val="en-US"/>
         </w:rPr>
-      </w:pPr>
-    </w:p>
-    <w:p>
-      <w:pPr>
-        <w:pStyle w:val="Body"/>
-        <w:jc w:val="both"/>
+        <w:t>Identité</w:t>
+      </w:r>
+      <w:proofErr w:type="spellEnd"/>
+      <w:r>
         <w:rPr>
           <w:rFonts w:asciiTheme="majorHAnsi" w:hAnsiTheme="majorHAnsi"/>
           <w:color w:val="auto"/>
           <w:lang w:val="en-US"/>
         </w:rPr>
-      </w:pPr>
+        <w:t xml:space="preserve"> locale – Site </w:t>
+      </w:r>
       <w:proofErr w:type="spellStart"/>
       <w:r>
         <w:rPr>
@@ -25453,328 +25463,9 @@
           <w:color w:val="auto"/>
           <w:lang w:val="en-US"/>
         </w:rPr>
-        <w:t>Identité</w:t>
+        <w:t>d’intérêt</w:t>
       </w:r>
       <w:proofErr w:type="spellEnd"/>
-      <w:r>
-        <w:rPr>
-          <w:rFonts w:asciiTheme="majorHAnsi" w:hAnsiTheme="majorHAnsi"/>
-          <w:color w:val="auto"/>
-          <w:lang w:val="en-US"/>
-        </w:rPr>
-        <w:t xml:space="preserve"> locale – Site </w:t>
-      </w:r>
-      <w:proofErr w:type="spellStart"/>
-      <w:r>
-        <w:rPr>
-          <w:rFonts w:asciiTheme="majorHAnsi" w:hAnsiTheme="majorHAnsi"/>
-          <w:color w:val="auto"/>
-          <w:lang w:val="en-US"/>
-        </w:rPr>
-        <w:t>d’intérêt</w:t>
-      </w:r>
-      <w:proofErr w:type="spellEnd"/>
-    </w:p>
-    <w:p>
-      <w:pPr>
-        <w:rPr>
-          <w:rFonts w:ascii="Times New Roman" w:eastAsia="Times New Roman" w:hAnsi="Times New Roman" w:cs="Times New Roman"/>
-          <w:color w:val="C00000"/>
-          <w:sz w:val="24"/>
-          <w:szCs w:val="24"/>
-          <w:lang w:val="en-US"/>
-        </w:rPr>
-      </w:pPr>
-      <w:proofErr w:type="spellStart"/>
-      <w:r>
-        <w:rPr>
-          <w:rFonts w:ascii="Times New Roman" w:eastAsia="Times New Roman" w:hAnsi="Times New Roman" w:cs="Times New Roman"/>
-          <w:i/>
-          <w:color w:val="C00000"/>
-          <w:sz w:val="24"/>
-          <w:szCs w:val="24"/>
-          <w:lang w:val="en-US"/>
-        </w:rPr>
-        <w:t>Wahi</w:t>
-      </w:r>
-      <w:proofErr w:type="spellEnd"/>
-      <w:r>
-        <w:rPr>
-          <w:rFonts w:ascii="Times New Roman" w:eastAsia="Times New Roman" w:hAnsi="Times New Roman" w:cs="Times New Roman"/>
-          <w:i/>
-          <w:color w:val="C00000"/>
-          <w:sz w:val="24"/>
-          <w:szCs w:val="24"/>
-          <w:lang w:val="en-US"/>
-        </w:rPr>
-        <w:t xml:space="preserve"> </w:t>
-      </w:r>
-      <w:proofErr w:type="spellStart"/>
-      <w:r>
-        <w:rPr>
-          <w:rFonts w:ascii="Times New Roman" w:eastAsia="Times New Roman" w:hAnsi="Times New Roman" w:cs="Times New Roman"/>
-          <w:i/>
-          <w:color w:val="C00000"/>
-          <w:sz w:val="24"/>
-          <w:szCs w:val="24"/>
-          <w:lang w:val="en-US"/>
-        </w:rPr>
-        <w:t>pana</w:t>
-      </w:r>
-      <w:proofErr w:type="spellEnd"/>
-      <w:r>
-        <w:rPr>
-          <w:rFonts w:ascii="Times New Roman" w:eastAsia="Times New Roman" w:hAnsi="Times New Roman" w:cs="Times New Roman"/>
-          <w:i/>
-          <w:color w:val="C00000"/>
-          <w:sz w:val="24"/>
-          <w:szCs w:val="24"/>
-          <w:lang w:val="en-US"/>
-        </w:rPr>
-        <w:t xml:space="preserve"> (sacred places) or </w:t>
-      </w:r>
-      <w:proofErr w:type="spellStart"/>
-      <w:r>
-        <w:rPr>
-          <w:rFonts w:ascii="Times New Roman" w:eastAsia="Times New Roman" w:hAnsi="Times New Roman" w:cs="Times New Roman"/>
-          <w:i/>
-          <w:color w:val="C00000"/>
-          <w:sz w:val="24"/>
-          <w:szCs w:val="24"/>
-          <w:lang w:val="en-US"/>
-        </w:rPr>
-        <w:t>wahi</w:t>
-      </w:r>
-      <w:proofErr w:type="spellEnd"/>
-      <w:r>
-        <w:rPr>
-          <w:rFonts w:ascii="Times New Roman" w:eastAsia="Times New Roman" w:hAnsi="Times New Roman" w:cs="Times New Roman"/>
-          <w:i/>
-          <w:color w:val="C00000"/>
-          <w:sz w:val="24"/>
-          <w:szCs w:val="24"/>
-          <w:lang w:val="en-US"/>
-        </w:rPr>
-        <w:t xml:space="preserve"> </w:t>
-      </w:r>
-      <w:proofErr w:type="spellStart"/>
-      <w:r>
-        <w:rPr>
-          <w:rFonts w:ascii="Times New Roman" w:eastAsia="Times New Roman" w:hAnsi="Times New Roman" w:cs="Times New Roman"/>
-          <w:i/>
-          <w:color w:val="C00000"/>
-          <w:sz w:val="24"/>
-          <w:szCs w:val="24"/>
-          <w:lang w:val="en-US"/>
-        </w:rPr>
-        <w:t>noho</w:t>
-      </w:r>
-      <w:proofErr w:type="spellEnd"/>
-      <w:r>
-        <w:rPr>
-          <w:rFonts w:ascii="Times New Roman" w:eastAsia="Times New Roman" w:hAnsi="Times New Roman" w:cs="Times New Roman"/>
-          <w:i/>
-          <w:color w:val="C00000"/>
-          <w:sz w:val="24"/>
-          <w:szCs w:val="24"/>
-          <w:lang w:val="en-US"/>
-        </w:rPr>
-        <w:t xml:space="preserve"> like o </w:t>
-      </w:r>
-      <w:proofErr w:type="spellStart"/>
-      <w:r>
-        <w:rPr>
-          <w:rFonts w:ascii="Times New Roman" w:eastAsia="Times New Roman" w:hAnsi="Times New Roman" w:cs="Times New Roman"/>
-          <w:i/>
-          <w:color w:val="C00000"/>
-          <w:sz w:val="24"/>
-          <w:szCs w:val="24"/>
-          <w:lang w:val="en-US"/>
-        </w:rPr>
-        <w:t>ka</w:t>
-      </w:r>
-      <w:proofErr w:type="spellEnd"/>
-      <w:r>
-        <w:rPr>
-          <w:rFonts w:ascii="Times New Roman" w:eastAsia="Times New Roman" w:hAnsi="Times New Roman" w:cs="Times New Roman"/>
-          <w:i/>
-          <w:color w:val="C00000"/>
-          <w:sz w:val="24"/>
-          <w:szCs w:val="24"/>
-          <w:lang w:val="en-US"/>
-        </w:rPr>
-        <w:t xml:space="preserve"> </w:t>
-      </w:r>
-      <w:proofErr w:type="spellStart"/>
-      <w:r>
-        <w:rPr>
-          <w:rFonts w:ascii="Times New Roman" w:eastAsia="Times New Roman" w:hAnsi="Times New Roman" w:cs="Times New Roman"/>
-          <w:i/>
-          <w:color w:val="C00000"/>
-          <w:sz w:val="24"/>
-          <w:szCs w:val="24"/>
-          <w:lang w:val="en-US"/>
-        </w:rPr>
-        <w:t>po'e</w:t>
-      </w:r>
-      <w:proofErr w:type="spellEnd"/>
-      <w:r>
-        <w:rPr>
-          <w:rFonts w:ascii="Times New Roman" w:eastAsia="Times New Roman" w:hAnsi="Times New Roman" w:cs="Times New Roman"/>
-          <w:i/>
-          <w:color w:val="C00000"/>
-          <w:sz w:val="24"/>
-          <w:szCs w:val="24"/>
-          <w:lang w:val="en-US"/>
-        </w:rPr>
-        <w:t xml:space="preserve"> (community) (Formally Sense of Place):  </w:t>
-      </w:r>
-      <w:r>
-        <w:rPr>
-          <w:rFonts w:ascii="Times New Roman" w:eastAsia="Times New Roman" w:hAnsi="Times New Roman" w:cs="Times New Roman"/>
-          <w:color w:val="C00000"/>
-          <w:sz w:val="24"/>
-          <w:szCs w:val="24"/>
-          <w:lang w:val="en-US"/>
-        </w:rPr>
-        <w:t>Cultural values are expressed in the development of this goal and several of the other goals and we recognize local and culture values as important to all aspects of ocean health. This goal stresses the importance of past, present, and future for the connection of people to places (</w:t>
-      </w:r>
-      <w:proofErr w:type="spellStart"/>
-      <w:r>
-        <w:rPr>
-          <w:rFonts w:ascii="Times New Roman" w:eastAsia="Times New Roman" w:hAnsi="Times New Roman" w:cs="Times New Roman"/>
-          <w:color w:val="C00000"/>
-          <w:sz w:val="24"/>
-          <w:szCs w:val="24"/>
-          <w:lang w:val="en-US"/>
-        </w:rPr>
-        <w:t>āina</w:t>
-      </w:r>
-      <w:proofErr w:type="spellEnd"/>
-      <w:r>
-        <w:rPr>
-          <w:rFonts w:ascii="Times New Roman" w:eastAsia="Times New Roman" w:hAnsi="Times New Roman" w:cs="Times New Roman"/>
-          <w:color w:val="C00000"/>
-          <w:sz w:val="24"/>
-          <w:szCs w:val="24"/>
-          <w:lang w:val="en-US"/>
-        </w:rPr>
-        <w:t xml:space="preserve">) and relationships or networks of people with each other. Together these define community. Suggested metrics for this goal are the connection of the past, present, and future through knowledge of and representation of Hawaiian place names (ex. </w:t>
-      </w:r>
-      <w:proofErr w:type="spellStart"/>
-      <w:r>
-        <w:rPr>
-          <w:rFonts w:ascii="Times New Roman" w:eastAsia="Times New Roman" w:hAnsi="Times New Roman" w:cs="Times New Roman"/>
-          <w:color w:val="C00000"/>
-          <w:sz w:val="24"/>
-          <w:szCs w:val="24"/>
-          <w:lang w:val="en-US"/>
-        </w:rPr>
-        <w:t>ahupuaa</w:t>
-      </w:r>
-      <w:proofErr w:type="spellEnd"/>
-      <w:r>
-        <w:rPr>
-          <w:rFonts w:ascii="Times New Roman" w:eastAsia="Times New Roman" w:hAnsi="Times New Roman" w:cs="Times New Roman"/>
-          <w:color w:val="C00000"/>
-          <w:sz w:val="24"/>
-          <w:szCs w:val="24"/>
-          <w:lang w:val="en-US"/>
-        </w:rPr>
-        <w:t xml:space="preserve"> boundary signs), network of communities (# of members), acres of community managed areas and/or number of community stewardship programs, and place-based educational opportunities. Hawaiian place names represent knowledge of the past and Hawaiian place names tell a story of the place, what the place was known for or used for. This cultural history is important for present day stewardship and cultural practices and education of local environmental stewardship and culture is necessary for keeping the connection of people to place into the future. Defining shared values and building economic opportunities and support for community programs is a recommended indicator under the Smart Sustainable Communities target under Hawaii Green Growth Aloha+ Challenge.</w:t>
-      </w:r>
-    </w:p>
-    <w:p>
-      <w:pPr>
-        <w:jc w:val="center"/>
-        <w:rPr>
-          <w:rFonts w:ascii="Times New Roman" w:eastAsia="Times New Roman" w:hAnsi="Times New Roman" w:cs="Times New Roman"/>
-          <w:color w:val="C00000"/>
-          <w:sz w:val="24"/>
-          <w:szCs w:val="24"/>
-          <w:lang w:val="en-US"/>
-        </w:rPr>
-      </w:pPr>
-    </w:p>
-    <w:p>
-      <w:pPr>
-        <w:jc w:val="center"/>
-        <w:rPr>
-          <w:rFonts w:ascii="Times New Roman" w:eastAsia="Times New Roman" w:hAnsi="Times New Roman" w:cs="Times New Roman"/>
-          <w:color w:val="C00000"/>
-          <w:sz w:val="24"/>
-          <w:szCs w:val="24"/>
-          <w:lang w:val="en-US"/>
-        </w:rPr>
-      </w:pPr>
-      <m:oMath>
-        <m:sSub>
-          <m:sSubPr>
-            <m:ctrlPr>
-              <w:rPr>
-                <w:rFonts w:ascii="Cambria Math" w:eastAsia="Times New Roman" w:hAnsi="Cambria Math" w:cs="Times New Roman"/>
-                <w:i/>
-                <w:color w:val="C00000"/>
-                <w:lang w:val="en-US"/>
-              </w:rPr>
-            </m:ctrlPr>
-          </m:sSubPr>
-          <m:e>
-            <m:r>
-              <w:rPr>
-                <w:rFonts w:ascii="Cambria Math" w:eastAsia="Times New Roman" w:hAnsi="Cambria Math" w:cs="Times New Roman"/>
-                <w:color w:val="C00000"/>
-                <w:sz w:val="24"/>
-                <w:szCs w:val="24"/>
-                <w:lang w:val="en-US"/>
-              </w:rPr>
-              <m:t>X</m:t>
-            </m:r>
-          </m:e>
-          <m:sub>
-            <m:r>
-              <w:rPr>
-                <w:rFonts w:ascii="Cambria Math" w:eastAsia="Times New Roman" w:hAnsi="Cambria Math" w:cs="Times New Roman"/>
-                <w:color w:val="C00000"/>
-                <w:sz w:val="24"/>
-                <w:szCs w:val="24"/>
-                <w:lang w:val="en-US"/>
-              </w:rPr>
-              <m:t>C</m:t>
-            </m:r>
-          </m:sub>
-        </m:sSub>
-        <m:r>
-          <w:rPr>
-            <w:rFonts w:ascii="Cambria Math" w:eastAsia="Times New Roman" w:hAnsi="Cambria Math" w:cs="Times New Roman"/>
-            <w:color w:val="C00000"/>
-            <w:sz w:val="24"/>
-            <w:szCs w:val="24"/>
-            <w:lang w:val="en-US"/>
-          </w:rPr>
-          <m:t>=Hawaiian Place Names+Network</m:t>
-        </m:r>
-        <m:r>
-          <w:rPr>
-            <w:rFonts w:ascii="Cambria Math" w:eastAsia="Times New Roman" w:hAnsi="Cambria Math" w:cs="Times New Roman"/>
-            <w:color w:val="C00000"/>
-            <w:sz w:val="24"/>
-            <w:szCs w:val="24"/>
-            <w:lang w:val="en-US"/>
-          </w:rPr>
-          <m:t>s of People+Area Under Stewardship+Place Based Education Opportunities</m:t>
-        </m:r>
-      </m:oMath>
-      <w:r>
-        <w:rPr>
-          <w:rFonts w:ascii="Times New Roman" w:eastAsiaTheme="minorEastAsia" w:hAnsi="Times New Roman" w:cs="Times New Roman"/>
-          <w:color w:val="C00000"/>
-          <w:sz w:val="24"/>
-          <w:szCs w:val="24"/>
-          <w:lang w:val="en-US"/>
-        </w:rPr>
-        <w:t xml:space="preserve"> </w:t>
-      </w:r>
     </w:p>
     <w:p>
       <w:pPr>
@@ -26952,34 +26643,6 @@
     </w:p>
     <w:p>
       <w:pPr>
-        <w:rPr>
-          <w:rFonts w:ascii="Times New Roman" w:eastAsia="Times New Roman" w:hAnsi="Times New Roman" w:cs="Times New Roman"/>
-          <w:color w:val="C00000"/>
-          <w:sz w:val="24"/>
-          <w:szCs w:val="24"/>
-          <w:u w:val="single"/>
-          <w:lang w:val="en-US"/>
-        </w:rPr>
-      </w:pPr>
-      <w:r>
-        <w:rPr>
-          <w:rFonts w:ascii="Times New Roman" w:eastAsia="Times New Roman" w:hAnsi="Times New Roman" w:cs="Times New Roman"/>
-          <w:color w:val="C00000"/>
-          <w:sz w:val="24"/>
-          <w:szCs w:val="24"/>
-          <w:u w:val="single"/>
-          <w:lang w:val="en-US"/>
-        </w:rPr>
-        <w:t>Objectives</w:t>
-      </w:r>
-    </w:p>
-    <w:p>
-      <w:pPr>
-        <w:numPr>
-          <w:ilvl w:val="0"/>
-          <w:numId w:val="7"/>
-        </w:numPr>
-        <w:contextualSpacing/>
         <w:outlineLvl w:val="0"/>
         <w:rPr>
           <w:rFonts w:ascii="Times New Roman" w:eastAsia="Times New Roman" w:hAnsi="Times New Roman" w:cs="Times New Roman"/>
@@ -26989,1130 +26652,95 @@
           <w:lang w:val="en-US"/>
         </w:rPr>
       </w:pPr>
-      <w:r>
-        <w:rPr>
-          <w:rFonts w:ascii="Times New Roman" w:eastAsia="Times New Roman" w:hAnsi="Times New Roman" w:cs="Times New Roman"/>
-          <w:b/>
-          <w:color w:val="C00000"/>
-          <w:sz w:val="24"/>
-          <w:szCs w:val="24"/>
-          <w:lang w:val="en-US"/>
-        </w:rPr>
-        <w:t>Build a coalition for sustainable ocean management:</w:t>
-      </w:r>
-      <w:r>
-        <w:rPr>
-          <w:rFonts w:ascii="Times New Roman" w:eastAsia="Times New Roman" w:hAnsi="Times New Roman" w:cs="Times New Roman"/>
-          <w:color w:val="C00000"/>
-          <w:sz w:val="24"/>
-          <w:szCs w:val="24"/>
-          <w:lang w:val="en-US"/>
-        </w:rPr>
-        <w:t xml:space="preserve">  The process of defining management targets as reference points and weighting goals according to local priorities requires collaboration among coastal stakeholders, natural resource managers, scientific experts, and communities.  We will embed the Hawai‘i OHI+ into the West Hawaii Integrated Ecological Assessment initiative, leveraging existing </w:t>
-      </w:r>
-      <w:r>
-        <w:rPr>
-          <w:rFonts w:ascii="Times New Roman" w:eastAsia="Times New Roman" w:hAnsi="Times New Roman" w:cs="Times New Roman"/>
-          <w:color w:val="C00000"/>
-          <w:sz w:val="24"/>
-          <w:szCs w:val="24"/>
-          <w:lang w:val="en-US"/>
-        </w:rPr>
-        <w:lastRenderedPageBreak/>
-        <w:t xml:space="preserve">partnerships that NOAA and other stakeholders have developed in the region. Further, in developing the Index and enabling its uptake in policy spheres, we will work collaboratively with the Hawai‘i Green Growth (HGG) initiative, a multi-sector partnership of leaders from private and public entities that was formed in 2011 to develop Hawai‘i’s green economy (see Synergies section, below). </w:t>
-      </w:r>
+      <w:bookmarkStart w:id="0" w:name="_GoBack"/>
+      <w:bookmarkEnd w:id="0"/>
     </w:p>
     <w:p>
       <w:pPr>
-        <w:ind w:left="720"/>
-        <w:contextualSpacing/>
-        <w:outlineLvl w:val="0"/>
-        <w:rPr>
-          <w:rFonts w:ascii="Times New Roman" w:eastAsia="Times New Roman" w:hAnsi="Times New Roman" w:cs="Times New Roman"/>
-          <w:color w:val="C00000"/>
-          <w:sz w:val="24"/>
-          <w:szCs w:val="24"/>
+        <w:rPr>
           <w:lang w:val="en-US"/>
         </w:rPr>
       </w:pPr>
     </w:p>
     <w:p>
       <w:pPr>
-        <w:numPr>
-          <w:ilvl w:val="0"/>
-          <w:numId w:val="7"/>
-        </w:numPr>
-        <w:contextualSpacing/>
-        <w:outlineLvl w:val="0"/>
-        <w:rPr>
-          <w:rFonts w:ascii="Times New Roman" w:eastAsia="Times New Roman" w:hAnsi="Times New Roman" w:cs="Times New Roman"/>
-          <w:color w:val="C00000"/>
-          <w:sz w:val="24"/>
-          <w:szCs w:val="24"/>
+        <w:rPr>
+          <w:color w:val="00B050"/>
           <w:lang w:val="en-US"/>
         </w:rPr>
       </w:pPr>
       <w:r>
         <w:rPr>
-          <w:rFonts w:ascii="Times New Roman" w:eastAsia="Times New Roman" w:hAnsi="Times New Roman" w:cs="Times New Roman"/>
-          <w:b/>
-          <w:color w:val="C00000"/>
-          <w:sz w:val="24"/>
-          <w:szCs w:val="24"/>
+          <w:color w:val="00B050"/>
           <w:lang w:val="en-US"/>
         </w:rPr>
-        <w:t>Use objective scientific data to inform decision-making:</w:t>
-      </w:r>
-      <w:r>
-        <w:rPr>
-          <w:rFonts w:ascii="Times New Roman" w:eastAsia="Times New Roman" w:hAnsi="Times New Roman" w:cs="Times New Roman"/>
-          <w:color w:val="C00000"/>
-          <w:sz w:val="24"/>
-          <w:szCs w:val="24"/>
-          <w:lang w:val="en-US"/>
-        </w:rPr>
-        <w:t xml:space="preserve">  Data at a regional scale are often more precise and informative than global or national-scale data. For example, in an OHI assessment of the U.S. West Coast, the resulting scores were much more accurate than the broader score for the entire U.S., and therefore more helpful for informing policy in the region.</w:t>
-      </w:r>
-      <w:r>
-        <w:rPr>
-          <w:rFonts w:ascii="Times New Roman" w:eastAsia="Times New Roman" w:hAnsi="Times New Roman" w:cs="Times New Roman"/>
-          <w:noProof/>
-          <w:color w:val="C00000"/>
-          <w:sz w:val="24"/>
-          <w:szCs w:val="24"/>
-          <w:lang w:val="en-US"/>
-        </w:rPr>
-        <w:t xml:space="preserve"> </w:t>
+        <w:t>Conditions</w:t>
       </w:r>
     </w:p>
     <w:p>
       <w:pPr>
-        <w:ind w:left="720"/>
-        <w:contextualSpacing/>
-        <w:rPr>
-          <w:rFonts w:ascii="Times New Roman" w:eastAsia="Times New Roman" w:hAnsi="Times New Roman" w:cs="Times New Roman"/>
-          <w:b/>
-          <w:color w:val="C00000"/>
-          <w:sz w:val="24"/>
-          <w:szCs w:val="24"/>
-          <w:lang w:val="en-US"/>
-        </w:rPr>
-      </w:pPr>
+        <w:rPr>
+          <w:color w:val="00B050"/>
+          <w:lang w:val="fr-FR"/>
+        </w:rPr>
+      </w:pPr>
+      <w:r>
+        <w:rPr>
+          <w:color w:val="00B050"/>
+          <w:lang w:val="fr-FR"/>
+        </w:rPr>
+        <w:t xml:space="preserve">Une équipe qualifiée Étant donné la nature multidisciplinaire de l’Indice, l’équipe chargée de l’évaluation aura besoin: • d’avoir des connaissances scientifiques approfondies et l’expérience des </w:t>
+      </w:r>
+      <w:r>
+        <w:rPr>
+          <w:color w:val="00B050"/>
+          <w:lang w:val="fr-FR"/>
+        </w:rPr>
+        <w:lastRenderedPageBreak/>
+        <w:t xml:space="preserve">politiques environnementales ; • de manipuler facilement de vastes ensembles de données, prendre des décisions et faire preuve de créativité ; • de travailler avec </w:t>
+      </w:r>
+      <w:proofErr w:type="spellStart"/>
+      <w:r>
+        <w:rPr>
+          <w:color w:val="00B050"/>
+          <w:lang w:val="fr-FR"/>
+        </w:rPr>
+        <w:t>ArcGIS</w:t>
+      </w:r>
+      <w:proofErr w:type="spellEnd"/>
+      <w:r>
+        <w:rPr>
+          <w:color w:val="00B050"/>
+          <w:lang w:val="fr-FR"/>
+        </w:rPr>
+        <w:t xml:space="preserve"> ou d’autres logiciels d’analyse spatiale ; • de travailler avec le logiciel R et des paquets créés par l’utilisateur ; • de travailler en équipe multidisciplinaire, à distance ou non. Données Les scores de l’Indice sont le reflet de la qualité des données, donc il essentiel de pouvoir accéder aux meilleures données disponibles. Il est possible d’utiliser les données des indicateurs environnementaux, sociaux et économiques existants. </w:t>
+      </w:r>
     </w:p>
     <w:p>
       <w:pPr>
-        <w:numPr>
-          <w:ilvl w:val="0"/>
-          <w:numId w:val="7"/>
-        </w:numPr>
-        <w:contextualSpacing/>
-        <w:outlineLvl w:val="0"/>
-        <w:rPr>
-          <w:rFonts w:ascii="Times New Roman" w:eastAsia="Times New Roman" w:hAnsi="Times New Roman" w:cs="Times New Roman"/>
-          <w:color w:val="C00000"/>
-          <w:sz w:val="24"/>
-          <w:szCs w:val="24"/>
-          <w:lang w:val="en-US"/>
-        </w:rPr>
-      </w:pPr>
-      <w:r>
-        <w:rPr>
-          <w:rFonts w:ascii="Times New Roman" w:eastAsia="Times New Roman" w:hAnsi="Times New Roman" w:cs="Times New Roman"/>
-          <w:b/>
-          <w:color w:val="C00000"/>
-          <w:sz w:val="24"/>
-          <w:szCs w:val="24"/>
-          <w:lang w:val="en-US"/>
-        </w:rPr>
-        <w:t xml:space="preserve">Test management scenarios and assess trade-offs: </w:t>
-      </w:r>
-      <w:r>
-        <w:rPr>
-          <w:rFonts w:ascii="Times New Roman" w:eastAsia="Times New Roman" w:hAnsi="Times New Roman" w:cs="Times New Roman"/>
-          <w:color w:val="C00000"/>
-          <w:sz w:val="24"/>
-          <w:szCs w:val="24"/>
-          <w:lang w:val="en-US"/>
-        </w:rPr>
-        <w:t xml:space="preserve"> Because the Index promotes optimal use of ocean resources in a sustainable way, increases in tourism are perceived as a positive. Thus, a scaled study can quantify how different management actions impact scores.  For example, we can quantitatively assess the impact of hotel development on local economies, employment, and artisanal fishing opportunities. Likewise, the Ocean Health Index can contribute to determine the potential tradeoffs between improving the score of any one goal, including tourism and recreation, versus the impact on scores for other goals such as biodiversity, water quality, and coastal protection as a basis for decision-making. We can also use the Ocean Health Index to identify which pressures are negatively affecting the overall status of the ocean and of specific goals and which resilience measures are effective at counteracting the effect of those pressures.</w:t>
+        <w:rPr>
+          <w:color w:val="00B050"/>
+          <w:lang w:val="fr-FR"/>
+        </w:rPr>
+      </w:pPr>
+      <w:r>
+        <w:rPr>
+          <w:color w:val="00B050"/>
+          <w:lang w:val="fr-FR"/>
+        </w:rPr>
+        <w:t>Toutes les données seront remises à l’échelle des points de référence (objectifs) avant d’être combinées. Par conséquent, la mise en place de ces points de référence à l’échelle appropriée est un élément clé de l’évaluation régionale de l’Indice de Santé de l’Océan. Cela nécessite que l’équipe interprète chaque composante de l’Indice en utilisant les meilleures données et indicateurs disponibles.</w:t>
       </w:r>
     </w:p>
     <w:p>
       <w:pPr>
-        <w:ind w:left="720"/>
-        <w:contextualSpacing/>
-        <w:rPr>
-          <w:rFonts w:ascii="Times New Roman" w:eastAsia="Times New Roman" w:hAnsi="Times New Roman" w:cs="Times New Roman"/>
-          <w:b/>
-          <w:color w:val="C00000"/>
-          <w:sz w:val="24"/>
-          <w:szCs w:val="24"/>
-          <w:lang w:val="en-US"/>
+        <w:rPr>
+          <w:color w:val="00B050"/>
+          <w:lang w:val="fr-FR"/>
         </w:rPr>
       </w:pPr>
     </w:p>
     <w:p>
       <w:pPr>
-        <w:numPr>
-          <w:ilvl w:val="0"/>
-          <w:numId w:val="7"/>
-        </w:numPr>
-        <w:contextualSpacing/>
-        <w:outlineLvl w:val="0"/>
-        <w:rPr>
-          <w:rFonts w:ascii="Times New Roman" w:eastAsia="Times New Roman" w:hAnsi="Times New Roman" w:cs="Times New Roman"/>
-          <w:color w:val="C00000"/>
-          <w:sz w:val="24"/>
-          <w:szCs w:val="24"/>
-          <w:lang w:val="en-US"/>
-        </w:rPr>
-      </w:pPr>
-      <w:r>
-        <w:rPr>
-          <w:rFonts w:ascii="Times New Roman" w:eastAsia="Times New Roman" w:hAnsi="Times New Roman" w:cs="Times New Roman"/>
-          <w:b/>
-          <w:color w:val="C00000"/>
-          <w:sz w:val="24"/>
-          <w:szCs w:val="24"/>
-          <w:lang w:val="en-US"/>
-        </w:rPr>
-        <w:t>Monitor performance through time using a repeatable, user-friendly tool:</w:t>
-      </w:r>
-      <w:r>
-        <w:rPr>
-          <w:rFonts w:ascii="Times New Roman" w:eastAsia="Times New Roman" w:hAnsi="Times New Roman" w:cs="Times New Roman"/>
-          <w:color w:val="C00000"/>
-          <w:sz w:val="24"/>
-          <w:szCs w:val="24"/>
-          <w:lang w:val="en-US"/>
-        </w:rPr>
-        <w:t xml:space="preserve">  The Hawai‘i OHI+ assessment can be updated regularly as new data become available, allowing us to assess progress and development trends over time. As new information becomes available, decision-makers and stakeholders are able to implement adaptive management measures, making the most effective use of resources as the ocean and coastal zone continues to evolve.</w:t>
-      </w:r>
-    </w:p>
-    <w:p>
-      <w:pPr>
-        <w:contextualSpacing/>
-        <w:rPr>
-          <w:rFonts w:ascii="Times New Roman" w:eastAsia="Times New Roman" w:hAnsi="Times New Roman" w:cs="Times New Roman"/>
-          <w:i/>
-          <w:color w:val="C00000"/>
-          <w:sz w:val="24"/>
-          <w:szCs w:val="24"/>
-          <w:lang w:val="en-US"/>
-        </w:rPr>
-      </w:pPr>
-    </w:p>
-    <w:p>
-      <w:pPr>
-        <w:contextualSpacing/>
-        <w:rPr>
-          <w:rFonts w:ascii="Times New Roman" w:eastAsia="Times New Roman" w:hAnsi="Times New Roman" w:cs="Times New Roman"/>
-          <w:color w:val="C00000"/>
-          <w:sz w:val="24"/>
-          <w:szCs w:val="24"/>
-          <w:u w:val="single"/>
-          <w:lang w:val="en-US"/>
-        </w:rPr>
-      </w:pPr>
-      <w:r>
-        <w:rPr>
-          <w:rFonts w:ascii="Times New Roman" w:eastAsia="Times New Roman" w:hAnsi="Times New Roman" w:cs="Times New Roman"/>
-          <w:color w:val="C00000"/>
-          <w:sz w:val="24"/>
-          <w:szCs w:val="24"/>
-          <w:u w:val="single"/>
-          <w:lang w:val="en-US"/>
-        </w:rPr>
-        <w:t>Outcomes</w:t>
-      </w:r>
-    </w:p>
-    <w:p>
-      <w:pPr>
-        <w:contextualSpacing/>
-        <w:rPr>
-          <w:rFonts w:ascii="Times New Roman" w:eastAsia="Times New Roman" w:hAnsi="Times New Roman" w:cs="Times New Roman"/>
-          <w:color w:val="C00000"/>
-          <w:sz w:val="24"/>
-          <w:szCs w:val="24"/>
-          <w:lang w:val="en-US"/>
-        </w:rPr>
-      </w:pPr>
-      <w:r>
-        <w:rPr>
-          <w:rFonts w:ascii="Times New Roman" w:eastAsia="Times New Roman" w:hAnsi="Times New Roman" w:cs="Times New Roman"/>
-          <w:color w:val="C00000"/>
-          <w:sz w:val="24"/>
-          <w:szCs w:val="24"/>
-          <w:lang w:val="en-US"/>
-        </w:rPr>
-        <w:t xml:space="preserve">Through are strategic plan we will build a scientifically robust index of ocean health for </w:t>
-      </w:r>
-      <w:proofErr w:type="spellStart"/>
-      <w:r>
-        <w:rPr>
-          <w:rFonts w:ascii="Times New Roman" w:eastAsia="Times New Roman" w:hAnsi="Times New Roman" w:cs="Times New Roman"/>
-          <w:color w:val="C00000"/>
-          <w:sz w:val="24"/>
-          <w:szCs w:val="24"/>
-          <w:lang w:val="en-US"/>
-        </w:rPr>
-        <w:t>Hawaiʻi</w:t>
-      </w:r>
-      <w:proofErr w:type="spellEnd"/>
-      <w:r>
-        <w:rPr>
-          <w:rFonts w:ascii="Times New Roman" w:eastAsia="Times New Roman" w:hAnsi="Times New Roman" w:cs="Times New Roman"/>
-          <w:color w:val="C00000"/>
-          <w:sz w:val="24"/>
-          <w:szCs w:val="24"/>
-          <w:lang w:val="en-US"/>
-        </w:rPr>
-        <w:t xml:space="preserve"> that is supported by local managers and communities, and integrated into ongoing policy initiatives to support sustainable ocean management. We will work within the OHI framework to make the index repeatable and allow for repeatable assessments of the index goals overtime allowing for progress toward </w:t>
-      </w:r>
-      <w:proofErr w:type="spellStart"/>
-      <w:r>
-        <w:rPr>
-          <w:rFonts w:ascii="Times New Roman" w:eastAsia="Times New Roman" w:hAnsi="Times New Roman" w:cs="Times New Roman"/>
-          <w:color w:val="C00000"/>
-          <w:sz w:val="24"/>
-          <w:szCs w:val="24"/>
-          <w:lang w:val="en-US"/>
-        </w:rPr>
-        <w:t>Hawaiʻi’s</w:t>
-      </w:r>
-      <w:proofErr w:type="spellEnd"/>
-      <w:r>
-        <w:rPr>
-          <w:rFonts w:ascii="Times New Roman" w:eastAsia="Times New Roman" w:hAnsi="Times New Roman" w:cs="Times New Roman"/>
-          <w:color w:val="C00000"/>
-          <w:sz w:val="24"/>
-          <w:szCs w:val="24"/>
-          <w:lang w:val="en-US"/>
-        </w:rPr>
-        <w:t xml:space="preserve"> vision for a healthy ocean and sustainable ocean management.</w:t>
-      </w:r>
-    </w:p>
-    <w:p>
-      <w:pPr>
-        <w:rPr>
-          <w:lang w:val="en-US"/>
-        </w:rPr>
-      </w:pPr>
-    </w:p>
-    <w:p>
-      <w:pPr>
-        <w:contextualSpacing/>
-        <w:rPr>
-          <w:rFonts w:ascii="Times New Roman" w:eastAsia="Times New Roman" w:hAnsi="Times New Roman" w:cs="Times New Roman"/>
-          <w:bCs/>
-          <w:color w:val="C00000"/>
-          <w:sz w:val="24"/>
-          <w:szCs w:val="24"/>
-          <w:u w:val="single"/>
-          <w:lang w:val="en-US"/>
-        </w:rPr>
-      </w:pPr>
-      <w:r>
-        <w:rPr>
-          <w:rFonts w:ascii="Times New Roman" w:eastAsia="Times New Roman" w:hAnsi="Times New Roman" w:cs="Times New Roman"/>
-          <w:bCs/>
-          <w:color w:val="C00000"/>
-          <w:sz w:val="24"/>
-          <w:szCs w:val="24"/>
-          <w:u w:val="single"/>
-          <w:lang w:val="en-US"/>
-        </w:rPr>
-        <w:t>Process: Adapting the Ocean Health Index for Hawaii</w:t>
-      </w:r>
-    </w:p>
-    <w:p>
-      <w:pPr>
-        <w:contextualSpacing/>
-        <w:rPr>
-          <w:rFonts w:ascii="Times New Roman" w:eastAsia="Times New Roman" w:hAnsi="Times New Roman" w:cs="Times New Roman"/>
-          <w:bCs/>
-          <w:color w:val="C00000"/>
-          <w:sz w:val="24"/>
-          <w:szCs w:val="24"/>
-          <w:lang w:val="en-US"/>
-        </w:rPr>
-      </w:pPr>
-      <w:r>
-        <w:rPr>
-          <w:rFonts w:ascii="Times New Roman" w:eastAsia="Times New Roman" w:hAnsi="Times New Roman" w:cs="Times New Roman"/>
-          <w:bCs/>
-          <w:color w:val="C00000"/>
-          <w:sz w:val="24"/>
-          <w:szCs w:val="24"/>
-          <w:lang w:val="en-US"/>
-        </w:rPr>
-        <w:t xml:space="preserve">The process of developing and adapting the OHI for </w:t>
-      </w:r>
-      <w:proofErr w:type="spellStart"/>
-      <w:r>
-        <w:rPr>
-          <w:rFonts w:ascii="Times New Roman" w:eastAsia="Times New Roman" w:hAnsi="Times New Roman" w:cs="Times New Roman"/>
-          <w:bCs/>
-          <w:color w:val="C00000"/>
-          <w:sz w:val="24"/>
-          <w:szCs w:val="24"/>
-          <w:lang w:val="en-US"/>
-        </w:rPr>
-        <w:t>Hawaiʻi</w:t>
-      </w:r>
-      <w:proofErr w:type="spellEnd"/>
-      <w:r>
-        <w:rPr>
-          <w:rFonts w:ascii="Times New Roman" w:eastAsia="Times New Roman" w:hAnsi="Times New Roman" w:cs="Times New Roman"/>
-          <w:bCs/>
-          <w:color w:val="C00000"/>
-          <w:sz w:val="24"/>
-          <w:szCs w:val="24"/>
-          <w:lang w:val="en-US"/>
-        </w:rPr>
-        <w:t xml:space="preserve"> is extremely important for creating a culturally, socially, and ecologically appropriate tool for measuring ocean health in </w:t>
-      </w:r>
-      <w:proofErr w:type="spellStart"/>
-      <w:r>
-        <w:rPr>
-          <w:rFonts w:ascii="Times New Roman" w:eastAsia="Times New Roman" w:hAnsi="Times New Roman" w:cs="Times New Roman"/>
-          <w:bCs/>
-          <w:color w:val="C00000"/>
-          <w:sz w:val="24"/>
-          <w:szCs w:val="24"/>
-          <w:lang w:val="en-US"/>
-        </w:rPr>
-        <w:t>Hawaiʻi</w:t>
-      </w:r>
-      <w:proofErr w:type="spellEnd"/>
-      <w:r>
-        <w:rPr>
-          <w:rFonts w:ascii="Times New Roman" w:eastAsia="Times New Roman" w:hAnsi="Times New Roman" w:cs="Times New Roman"/>
-          <w:bCs/>
-          <w:color w:val="C00000"/>
-          <w:sz w:val="24"/>
-          <w:szCs w:val="24"/>
-          <w:lang w:val="en-US"/>
-        </w:rPr>
-        <w:t xml:space="preserve">. The Ocean Health Index is being adapted for Hawai’i with the support of a technical </w:t>
-      </w:r>
-      <w:r>
-        <w:rPr>
-          <w:rFonts w:ascii="Times New Roman" w:eastAsia="Times New Roman" w:hAnsi="Times New Roman" w:cs="Times New Roman"/>
-          <w:bCs/>
-          <w:color w:val="C00000"/>
-          <w:sz w:val="24"/>
-          <w:szCs w:val="24"/>
-          <w:lang w:val="en-US"/>
-        </w:rPr>
-        <w:lastRenderedPageBreak/>
-        <w:t>team of local experts, through surveys, workshops, integration with ongoing initiatives, and multisector advisory and working groups.</w:t>
-      </w:r>
-    </w:p>
-    <w:p>
-      <w:pPr>
-        <w:rPr>
-          <w:rFonts w:ascii="Times New Roman" w:eastAsia="Times New Roman" w:hAnsi="Times New Roman" w:cs="Times New Roman"/>
-          <w:i/>
-          <w:color w:val="C00000"/>
-          <w:sz w:val="24"/>
-          <w:szCs w:val="24"/>
-          <w:lang w:val="en-US"/>
-        </w:rPr>
-      </w:pPr>
-      <w:r>
-        <w:rPr>
-          <w:rFonts w:ascii="Times New Roman" w:eastAsia="Times New Roman" w:hAnsi="Times New Roman" w:cs="Times New Roman"/>
-          <w:i/>
-          <w:color w:val="C00000"/>
-          <w:sz w:val="24"/>
-          <w:szCs w:val="24"/>
-          <w:lang w:val="en-US"/>
-        </w:rPr>
-        <w:t xml:space="preserve">Technical Team: </w:t>
-      </w:r>
-      <w:r>
-        <w:rPr>
-          <w:rFonts w:ascii="Times New Roman" w:eastAsia="Times New Roman" w:hAnsi="Times New Roman" w:cs="Times New Roman"/>
-          <w:bCs/>
-          <w:color w:val="C00000"/>
-          <w:sz w:val="24"/>
-          <w:szCs w:val="24"/>
-          <w:lang w:val="en-US"/>
-        </w:rPr>
-        <w:t>A technical team of experts for will be formed to support OHI goal development and will work revise goal models based on input from stakeholders collected through surveys, workshops, and support from the advisory board. The technical team will work to revise goals, and continue to support OHI development through data discovery, analysis, and use within the Ocean Health Index.</w:t>
-      </w:r>
-    </w:p>
-    <w:p>
-      <w:pPr>
-        <w:rPr>
-          <w:rFonts w:ascii="Times New Roman" w:eastAsia="Times New Roman" w:hAnsi="Times New Roman" w:cs="Times New Roman"/>
-          <w:bCs/>
-          <w:color w:val="C00000"/>
-          <w:sz w:val="24"/>
-          <w:szCs w:val="24"/>
-          <w:lang w:val="en-US"/>
-        </w:rPr>
-      </w:pPr>
-      <w:r>
-        <w:rPr>
-          <w:rFonts w:ascii="Times New Roman" w:eastAsia="Times New Roman" w:hAnsi="Times New Roman" w:cs="Times New Roman"/>
-          <w:i/>
-          <w:color w:val="C00000"/>
-          <w:sz w:val="24"/>
-          <w:szCs w:val="24"/>
-          <w:lang w:val="en-US"/>
-        </w:rPr>
-        <w:t>Survey:</w:t>
-      </w:r>
-      <w:r>
-        <w:rPr>
-          <w:rFonts w:ascii="Times New Roman" w:eastAsia="Times New Roman" w:hAnsi="Times New Roman" w:cs="Times New Roman"/>
-          <w:color w:val="C00000"/>
-          <w:sz w:val="24"/>
-          <w:szCs w:val="24"/>
-          <w:lang w:val="en-US"/>
-        </w:rPr>
-        <w:t xml:space="preserve"> </w:t>
-      </w:r>
-      <w:r>
-        <w:rPr>
-          <w:rFonts w:ascii="Times New Roman" w:eastAsia="Times New Roman" w:hAnsi="Times New Roman" w:cs="Times New Roman"/>
-          <w:bCs/>
-          <w:color w:val="C00000"/>
-          <w:sz w:val="24"/>
-          <w:szCs w:val="24"/>
-          <w:lang w:val="en-US"/>
-        </w:rPr>
-        <w:t>A survey for the Hawaii OHI will be sent to multiple agencies, private sectors, NGO’s, community and cultural representatives, and scientists and academics. The objectives of the survey is to get stakeholder input on the definition of ocean health, ranks of the benefits that they receive from the ocean, and begin defining OHI goals in a Hawai’i context. This survey will be used as a guide for the OHI framework and will support future discussions.</w:t>
-      </w:r>
-    </w:p>
-    <w:p>
-      <w:pPr>
-        <w:rPr>
-          <w:rFonts w:ascii="Times New Roman" w:eastAsia="Times New Roman" w:hAnsi="Times New Roman" w:cs="Times New Roman"/>
-          <w:i/>
-          <w:color w:val="C00000"/>
-          <w:sz w:val="24"/>
-          <w:szCs w:val="24"/>
-          <w:lang w:val="en-US"/>
-        </w:rPr>
-      </w:pPr>
-      <w:r>
-        <w:rPr>
-          <w:rFonts w:ascii="Times New Roman" w:eastAsia="Times New Roman" w:hAnsi="Times New Roman" w:cs="Times New Roman"/>
-          <w:i/>
-          <w:color w:val="C00000"/>
-          <w:sz w:val="24"/>
-          <w:szCs w:val="24"/>
-          <w:lang w:val="en-US"/>
-        </w:rPr>
-        <w:t xml:space="preserve">Workshops: </w:t>
-      </w:r>
-      <w:r>
-        <w:rPr>
-          <w:rFonts w:ascii="Times New Roman" w:eastAsia="Times New Roman" w:hAnsi="Times New Roman" w:cs="Times New Roman"/>
-          <w:color w:val="C00000"/>
-          <w:sz w:val="24"/>
-          <w:szCs w:val="24"/>
-          <w:lang w:val="en-US"/>
-        </w:rPr>
-        <w:t xml:space="preserve">Multiple workshops will be held to adapt the OHI global framework to meet the regional needs. Participants will be from multiple agencies, NGOs, communities, universities, and private organizations. </w:t>
-      </w:r>
-      <w:proofErr w:type="gramStart"/>
-      <w:r>
-        <w:rPr>
-          <w:rFonts w:ascii="Times New Roman" w:eastAsia="Times New Roman" w:hAnsi="Times New Roman" w:cs="Times New Roman"/>
-          <w:color w:val="C00000"/>
-          <w:sz w:val="24"/>
-          <w:szCs w:val="24"/>
-          <w:lang w:val="en-US"/>
-        </w:rPr>
-        <w:t>The first workshop tool place in August, 2016.</w:t>
-      </w:r>
-      <w:proofErr w:type="gramEnd"/>
-      <w:r>
-        <w:rPr>
-          <w:rFonts w:ascii="Times New Roman" w:eastAsia="Times New Roman" w:hAnsi="Times New Roman" w:cs="Times New Roman"/>
-          <w:color w:val="C00000"/>
-          <w:sz w:val="24"/>
-          <w:szCs w:val="24"/>
-          <w:lang w:val="en-US"/>
-        </w:rPr>
-        <w:t xml:space="preserve"> The objective of the workshop was to define a clear vision of ocean health for Hawaii and adapt the OHI goals to reflect </w:t>
-      </w:r>
-      <w:proofErr w:type="spellStart"/>
-      <w:r>
-        <w:rPr>
-          <w:rFonts w:ascii="Times New Roman" w:eastAsia="Times New Roman" w:hAnsi="Times New Roman" w:cs="Times New Roman"/>
-          <w:color w:val="C00000"/>
-          <w:sz w:val="24"/>
-          <w:szCs w:val="24"/>
-          <w:lang w:val="en-US"/>
-        </w:rPr>
-        <w:t>Hawaiʻi’s</w:t>
-      </w:r>
-      <w:proofErr w:type="spellEnd"/>
-      <w:r>
-        <w:rPr>
-          <w:rFonts w:ascii="Times New Roman" w:eastAsia="Times New Roman" w:hAnsi="Times New Roman" w:cs="Times New Roman"/>
-          <w:color w:val="C00000"/>
-          <w:sz w:val="24"/>
-          <w:szCs w:val="24"/>
-          <w:lang w:val="en-US"/>
-        </w:rPr>
-        <w:t xml:space="preserve"> assessment and management needs. The workshop will goals include:</w:t>
-      </w:r>
-    </w:p>
-    <w:p>
-      <w:pPr>
-        <w:numPr>
-          <w:ilvl w:val="0"/>
-          <w:numId w:val="8"/>
-        </w:numPr>
-        <w:contextualSpacing/>
-        <w:rPr>
-          <w:rFonts w:ascii="Times New Roman" w:eastAsia="Times New Roman" w:hAnsi="Times New Roman" w:cs="Times New Roman"/>
-          <w:color w:val="C00000"/>
-          <w:sz w:val="24"/>
-          <w:szCs w:val="24"/>
-          <w:lang w:val="en-US"/>
-        </w:rPr>
-      </w:pPr>
-      <w:r>
-        <w:rPr>
-          <w:rFonts w:ascii="Times New Roman" w:eastAsia="Times New Roman" w:hAnsi="Times New Roman" w:cs="Times New Roman"/>
-          <w:color w:val="C00000"/>
-          <w:sz w:val="24"/>
-          <w:szCs w:val="24"/>
-          <w:lang w:val="en-US"/>
-        </w:rPr>
-        <w:t xml:space="preserve">Define ocean health for </w:t>
-      </w:r>
-      <w:proofErr w:type="spellStart"/>
-      <w:r>
-        <w:rPr>
-          <w:rFonts w:ascii="Times New Roman" w:eastAsia="Times New Roman" w:hAnsi="Times New Roman" w:cs="Times New Roman"/>
-          <w:color w:val="C00000"/>
-          <w:sz w:val="24"/>
-          <w:szCs w:val="24"/>
-          <w:lang w:val="en-US"/>
-        </w:rPr>
-        <w:t>Hawaiʻi</w:t>
-      </w:r>
-      <w:proofErr w:type="spellEnd"/>
-      <w:r>
-        <w:rPr>
-          <w:rFonts w:ascii="Times New Roman" w:eastAsia="Times New Roman" w:hAnsi="Times New Roman" w:cs="Times New Roman"/>
-          <w:color w:val="C00000"/>
-          <w:sz w:val="24"/>
-          <w:szCs w:val="24"/>
-          <w:lang w:val="en-US"/>
-        </w:rPr>
-        <w:t xml:space="preserve">: Stakeholder definitions of ocean health will be assessed with a pre-workshop survey and reviewed in the workshop to bring multiple stakeholder groups and participants to a clear vision and definition of ocean health for Hawaii.  </w:t>
-      </w:r>
-    </w:p>
-    <w:p>
-      <w:pPr>
-        <w:numPr>
-          <w:ilvl w:val="0"/>
-          <w:numId w:val="8"/>
-        </w:numPr>
-        <w:contextualSpacing/>
-        <w:rPr>
-          <w:rFonts w:ascii="Times New Roman" w:eastAsia="Times New Roman" w:hAnsi="Times New Roman" w:cs="Times New Roman"/>
-          <w:color w:val="C00000"/>
-          <w:sz w:val="24"/>
-          <w:szCs w:val="24"/>
-          <w:lang w:val="en-US"/>
-        </w:rPr>
-      </w:pPr>
-      <w:r>
-        <w:rPr>
-          <w:rFonts w:ascii="Times New Roman" w:eastAsia="Times New Roman" w:hAnsi="Times New Roman" w:cs="Times New Roman"/>
-          <w:color w:val="C00000"/>
-          <w:sz w:val="24"/>
-          <w:szCs w:val="24"/>
-          <w:lang w:val="en-US"/>
-        </w:rPr>
-        <w:t xml:space="preserve">Build a coalition for sustainable ocean management: This project is bringing together management agencies, stakeholders, and organizations to support sustainable ocean management through a clear vision of ocean health and a united common goal of assessing and tracking ocean health in </w:t>
-      </w:r>
-      <w:proofErr w:type="spellStart"/>
-      <w:r>
-        <w:rPr>
-          <w:rFonts w:ascii="Times New Roman" w:eastAsia="Times New Roman" w:hAnsi="Times New Roman" w:cs="Times New Roman"/>
-          <w:color w:val="C00000"/>
-          <w:sz w:val="24"/>
-          <w:szCs w:val="24"/>
-          <w:lang w:val="en-US"/>
-        </w:rPr>
-        <w:t>Hawaiʻi</w:t>
-      </w:r>
-      <w:proofErr w:type="spellEnd"/>
-      <w:r>
-        <w:rPr>
-          <w:rFonts w:ascii="Times New Roman" w:eastAsia="Times New Roman" w:hAnsi="Times New Roman" w:cs="Times New Roman"/>
-          <w:color w:val="C00000"/>
-          <w:sz w:val="24"/>
-          <w:szCs w:val="24"/>
-          <w:lang w:val="en-US"/>
-        </w:rPr>
-        <w:t>.</w:t>
-      </w:r>
-    </w:p>
-    <w:p>
-      <w:pPr>
-        <w:numPr>
-          <w:ilvl w:val="0"/>
-          <w:numId w:val="8"/>
-        </w:numPr>
-        <w:contextualSpacing/>
-        <w:rPr>
-          <w:rFonts w:ascii="Times New Roman" w:eastAsia="Times New Roman" w:hAnsi="Times New Roman" w:cs="Times New Roman"/>
-          <w:color w:val="C00000"/>
-          <w:sz w:val="24"/>
-          <w:szCs w:val="24"/>
-          <w:lang w:val="en-US"/>
-        </w:rPr>
-      </w:pPr>
-      <w:r>
-        <w:rPr>
-          <w:rFonts w:ascii="Times New Roman" w:eastAsia="Times New Roman" w:hAnsi="Times New Roman" w:cs="Times New Roman"/>
-          <w:color w:val="C00000"/>
-          <w:sz w:val="24"/>
-          <w:szCs w:val="24"/>
-          <w:lang w:val="en-US"/>
-        </w:rPr>
-        <w:t xml:space="preserve">Build conceptual framework: The OHI goals will be define and adapted to meet </w:t>
-      </w:r>
-      <w:proofErr w:type="spellStart"/>
-      <w:r>
-        <w:rPr>
-          <w:rFonts w:ascii="Times New Roman" w:eastAsia="Times New Roman" w:hAnsi="Times New Roman" w:cs="Times New Roman"/>
-          <w:color w:val="C00000"/>
-          <w:sz w:val="24"/>
-          <w:szCs w:val="24"/>
-          <w:lang w:val="en-US"/>
-        </w:rPr>
-        <w:t>Hawaiʻi’s</w:t>
-      </w:r>
-      <w:proofErr w:type="spellEnd"/>
-      <w:r>
-        <w:rPr>
-          <w:rFonts w:ascii="Times New Roman" w:eastAsia="Times New Roman" w:hAnsi="Times New Roman" w:cs="Times New Roman"/>
-          <w:color w:val="C00000"/>
-          <w:sz w:val="24"/>
-          <w:szCs w:val="24"/>
-          <w:lang w:val="en-US"/>
-        </w:rPr>
-        <w:t xml:space="preserve"> unique ecological, social, economic, and cultural aspects. The workshop focused on defining each goal as it related to </w:t>
-      </w:r>
-      <w:proofErr w:type="spellStart"/>
-      <w:r>
-        <w:rPr>
-          <w:rFonts w:ascii="Times New Roman" w:eastAsia="Times New Roman" w:hAnsi="Times New Roman" w:cs="Times New Roman"/>
-          <w:color w:val="C00000"/>
-          <w:sz w:val="24"/>
-          <w:szCs w:val="24"/>
-          <w:lang w:val="en-US"/>
-        </w:rPr>
-        <w:t>Hawaiʻi</w:t>
-      </w:r>
-      <w:proofErr w:type="spellEnd"/>
-      <w:r>
-        <w:rPr>
-          <w:rFonts w:ascii="Times New Roman" w:eastAsia="Times New Roman" w:hAnsi="Times New Roman" w:cs="Times New Roman"/>
-          <w:color w:val="C00000"/>
-          <w:sz w:val="24"/>
-          <w:szCs w:val="24"/>
-          <w:lang w:val="en-US"/>
-        </w:rPr>
-        <w:t>, determining indicators, and identifying references for each goal. Experts for each goal were present at the workshop to discuss with stakeholders the ideal data and available data for each goal.</w:t>
-      </w:r>
-    </w:p>
-    <w:p>
-      <w:pPr>
-        <w:rPr>
-          <w:rFonts w:ascii="Times New Roman" w:eastAsia="Times New Roman" w:hAnsi="Times New Roman" w:cs="Times New Roman"/>
-          <w:color w:val="C00000"/>
-          <w:sz w:val="24"/>
-          <w:szCs w:val="24"/>
-          <w:lang w:val="en-US"/>
-        </w:rPr>
-      </w:pPr>
-      <w:r>
-        <w:rPr>
-          <w:rFonts w:ascii="Times New Roman" w:eastAsia="Times New Roman" w:hAnsi="Times New Roman" w:cs="Times New Roman"/>
-          <w:color w:val="C00000"/>
-          <w:sz w:val="24"/>
-          <w:szCs w:val="24"/>
-          <w:lang w:val="en-US"/>
-        </w:rPr>
-        <w:t xml:space="preserve">A workshop will be held in West </w:t>
-      </w:r>
-      <w:proofErr w:type="spellStart"/>
-      <w:r>
-        <w:rPr>
-          <w:rFonts w:ascii="Times New Roman" w:eastAsia="Times New Roman" w:hAnsi="Times New Roman" w:cs="Times New Roman"/>
-          <w:color w:val="C00000"/>
-          <w:sz w:val="24"/>
-          <w:szCs w:val="24"/>
-          <w:lang w:val="en-US"/>
-        </w:rPr>
-        <w:t>Hawaiʻi</w:t>
-      </w:r>
-      <w:proofErr w:type="spellEnd"/>
-      <w:r>
-        <w:rPr>
-          <w:rFonts w:ascii="Times New Roman" w:eastAsia="Times New Roman" w:hAnsi="Times New Roman" w:cs="Times New Roman"/>
-          <w:color w:val="C00000"/>
-          <w:sz w:val="24"/>
-          <w:szCs w:val="24"/>
-          <w:lang w:val="en-US"/>
-        </w:rPr>
-        <w:t xml:space="preserve"> in the near future to adapt the OHI Hawaii to incorporate West Hawaii specific data sets. </w:t>
-      </w:r>
-    </w:p>
-    <w:p>
-      <w:pPr>
-        <w:outlineLvl w:val="0"/>
-        <w:rPr>
-          <w:rFonts w:ascii="Times New Roman" w:eastAsia="Times New Roman" w:hAnsi="Times New Roman" w:cs="Times New Roman"/>
-          <w:color w:val="C00000"/>
-          <w:sz w:val="24"/>
-          <w:szCs w:val="24"/>
-          <w:lang w:val="en-US"/>
-        </w:rPr>
-      </w:pPr>
-      <w:r>
-        <w:rPr>
-          <w:rFonts w:ascii="Times New Roman" w:eastAsia="Times New Roman" w:hAnsi="Times New Roman" w:cs="Times New Roman"/>
-          <w:i/>
-          <w:color w:val="C00000"/>
-          <w:sz w:val="24"/>
-          <w:szCs w:val="24"/>
-          <w:lang w:val="en-US"/>
-        </w:rPr>
-        <w:t xml:space="preserve">Advisory Group: </w:t>
-      </w:r>
-      <w:r>
-        <w:rPr>
-          <w:rFonts w:ascii="Times New Roman" w:eastAsia="Times New Roman" w:hAnsi="Times New Roman" w:cs="Times New Roman"/>
-          <w:color w:val="C00000"/>
-          <w:sz w:val="24"/>
-          <w:szCs w:val="24"/>
-          <w:lang w:val="en-US"/>
-        </w:rPr>
-        <w:t xml:space="preserve">The development and utilization of the </w:t>
-      </w:r>
-      <w:proofErr w:type="spellStart"/>
-      <w:r>
-        <w:rPr>
-          <w:rFonts w:ascii="Times New Roman" w:eastAsia="Times New Roman" w:hAnsi="Times New Roman" w:cs="Times New Roman"/>
-          <w:color w:val="C00000"/>
-          <w:sz w:val="24"/>
-          <w:szCs w:val="24"/>
-          <w:lang w:val="en-US"/>
-        </w:rPr>
-        <w:t>Hawaiʻi</w:t>
-      </w:r>
-      <w:proofErr w:type="spellEnd"/>
-      <w:r>
-        <w:rPr>
-          <w:rFonts w:ascii="Times New Roman" w:eastAsia="Times New Roman" w:hAnsi="Times New Roman" w:cs="Times New Roman"/>
-          <w:color w:val="C00000"/>
-          <w:sz w:val="24"/>
-          <w:szCs w:val="24"/>
-          <w:lang w:val="en-US"/>
-        </w:rPr>
-        <w:t xml:space="preserve"> Ocean Health Index will also be supported through an advisory board of key private, community, and government officials. The advisory board will be respected members of each sector and will likely include members of Hawaiian Airlines, the State Department of Land and Natural Resources, cultural and community advisors, government officials, and the National Oceanic and Atmospheric Administration. The role members of the advisory group are to represent the interests of their stakeholders for the development and use of the OHI. Advisors will serve as a two-way information exchange with their interest groups and constituencies.</w:t>
-      </w:r>
-    </w:p>
-    <w:p>
-      <w:pPr>
-        <w:outlineLvl w:val="0"/>
-        <w:rPr>
-          <w:rFonts w:ascii="Times New Roman" w:eastAsia="Times New Roman" w:hAnsi="Times New Roman" w:cs="Times New Roman"/>
-          <w:i/>
-          <w:color w:val="C00000"/>
-          <w:sz w:val="24"/>
-          <w:szCs w:val="24"/>
-          <w:lang w:val="en-US"/>
-        </w:rPr>
-      </w:pPr>
-      <w:r>
-        <w:rPr>
-          <w:rFonts w:ascii="Times New Roman" w:eastAsia="Times New Roman" w:hAnsi="Times New Roman" w:cs="Times New Roman"/>
-          <w:i/>
-          <w:color w:val="C00000"/>
-          <w:sz w:val="24"/>
-          <w:szCs w:val="24"/>
-          <w:lang w:val="en-US"/>
-        </w:rPr>
-        <w:t xml:space="preserve">Synergies with Existing Regional and Statewide Ocean Sustainability Initiatives: </w:t>
-      </w:r>
-      <w:r>
-        <w:rPr>
-          <w:rFonts w:ascii="Times New Roman" w:eastAsia="Times New Roman" w:hAnsi="Times New Roman" w:cs="Times New Roman"/>
-          <w:color w:val="C00000"/>
-          <w:sz w:val="24"/>
-          <w:szCs w:val="24"/>
-          <w:lang w:val="en-US"/>
-        </w:rPr>
-        <w:t xml:space="preserve">Conservation International is partnering with ongoing initiatives throughout </w:t>
-      </w:r>
-      <w:proofErr w:type="spellStart"/>
-      <w:r>
-        <w:rPr>
-          <w:rFonts w:ascii="Times New Roman" w:eastAsia="Times New Roman" w:hAnsi="Times New Roman" w:cs="Times New Roman"/>
-          <w:color w:val="C00000"/>
-          <w:sz w:val="24"/>
-          <w:szCs w:val="24"/>
-          <w:lang w:val="en-US"/>
-        </w:rPr>
-        <w:t>Hawaiʻi</w:t>
-      </w:r>
-      <w:proofErr w:type="spellEnd"/>
-      <w:r>
-        <w:rPr>
-          <w:rFonts w:ascii="Times New Roman" w:eastAsia="Times New Roman" w:hAnsi="Times New Roman" w:cs="Times New Roman"/>
-          <w:color w:val="C00000"/>
-          <w:sz w:val="24"/>
-          <w:szCs w:val="24"/>
-          <w:lang w:val="en-US"/>
-        </w:rPr>
-        <w:t xml:space="preserve"> to </w:t>
-      </w:r>
-      <w:r>
-        <w:rPr>
-          <w:rFonts w:ascii="Times New Roman" w:eastAsia="Times New Roman" w:hAnsi="Times New Roman" w:cs="Times New Roman"/>
-          <w:color w:val="C00000"/>
-          <w:sz w:val="24"/>
-          <w:szCs w:val="24"/>
-          <w:lang w:val="en-US"/>
-        </w:rPr>
-        <w:lastRenderedPageBreak/>
-        <w:t xml:space="preserve">support incorporation of these initiatives into the OHI and form a coalition for ocean sustainability. The Hawai‘i Ocean Health Index will be fully embedded into the West Hawaii Integrated Ecosystem Assessment (IEA) initiative and also take advantage of other regional ocean sustainability initiatives in the West Hawaii region, including NOAA’s West Hawai‘i focus area for the Habitat Blueprint project, the West Hawai‘i Fishery Management Council, and participating communities in the E </w:t>
-      </w:r>
-      <w:proofErr w:type="spellStart"/>
-      <w:r>
-        <w:rPr>
-          <w:rFonts w:ascii="Times New Roman" w:eastAsia="Times New Roman" w:hAnsi="Times New Roman" w:cs="Times New Roman"/>
-          <w:color w:val="C00000"/>
-          <w:sz w:val="24"/>
-          <w:szCs w:val="24"/>
-          <w:lang w:val="en-US"/>
-        </w:rPr>
-        <w:t>Alu</w:t>
-      </w:r>
-      <w:proofErr w:type="spellEnd"/>
-      <w:r>
-        <w:rPr>
-          <w:rFonts w:ascii="Times New Roman" w:eastAsia="Times New Roman" w:hAnsi="Times New Roman" w:cs="Times New Roman"/>
-          <w:color w:val="C00000"/>
-          <w:sz w:val="24"/>
-          <w:szCs w:val="24"/>
-          <w:lang w:val="en-US"/>
-        </w:rPr>
-        <w:t xml:space="preserve"> </w:t>
-      </w:r>
-      <w:proofErr w:type="spellStart"/>
-      <w:r>
-        <w:rPr>
-          <w:rFonts w:ascii="Times New Roman" w:eastAsia="Times New Roman" w:hAnsi="Times New Roman" w:cs="Times New Roman"/>
-          <w:color w:val="C00000"/>
-          <w:sz w:val="24"/>
-          <w:szCs w:val="24"/>
-          <w:lang w:val="en-US"/>
-        </w:rPr>
-        <w:t>Pū</w:t>
-      </w:r>
-      <w:proofErr w:type="spellEnd"/>
-      <w:r>
-        <w:rPr>
-          <w:rFonts w:ascii="Times New Roman" w:eastAsia="Times New Roman" w:hAnsi="Times New Roman" w:cs="Times New Roman"/>
-          <w:color w:val="C00000"/>
-          <w:sz w:val="24"/>
-          <w:szCs w:val="24"/>
-          <w:lang w:val="en-US"/>
-        </w:rPr>
-        <w:t xml:space="preserve"> network facilitated by </w:t>
-      </w:r>
-      <w:proofErr w:type="spellStart"/>
-      <w:r>
-        <w:rPr>
-          <w:rFonts w:ascii="Times New Roman" w:eastAsia="Times New Roman" w:hAnsi="Times New Roman" w:cs="Times New Roman"/>
-          <w:color w:val="C00000"/>
-          <w:sz w:val="24"/>
-          <w:szCs w:val="24"/>
-          <w:lang w:val="en-US"/>
-        </w:rPr>
-        <w:t>Kuaʻāina</w:t>
-      </w:r>
-      <w:proofErr w:type="spellEnd"/>
-      <w:r>
-        <w:rPr>
-          <w:rFonts w:ascii="Times New Roman" w:eastAsia="Times New Roman" w:hAnsi="Times New Roman" w:cs="Times New Roman"/>
-          <w:color w:val="C00000"/>
-          <w:sz w:val="24"/>
-          <w:szCs w:val="24"/>
-          <w:lang w:val="en-US"/>
-        </w:rPr>
-        <w:t xml:space="preserve"> Ulu </w:t>
-      </w:r>
-      <w:proofErr w:type="spellStart"/>
-      <w:r>
-        <w:rPr>
-          <w:rFonts w:ascii="Times New Roman" w:eastAsia="Times New Roman" w:hAnsi="Times New Roman" w:cs="Times New Roman"/>
-          <w:color w:val="C00000"/>
-          <w:sz w:val="24"/>
-          <w:szCs w:val="24"/>
-          <w:lang w:val="en-US"/>
-        </w:rPr>
-        <w:t>ʻAuamo</w:t>
-      </w:r>
-      <w:proofErr w:type="spellEnd"/>
-      <w:r>
-        <w:rPr>
-          <w:rFonts w:ascii="Times New Roman" w:eastAsia="Times New Roman" w:hAnsi="Times New Roman" w:cs="Times New Roman"/>
-          <w:color w:val="C00000"/>
-          <w:sz w:val="24"/>
-          <w:szCs w:val="24"/>
-          <w:lang w:val="en-US"/>
-        </w:rPr>
-        <w:t xml:space="preserve"> (KUA). These partnerships allow us to reach multiple agencies and community groups throughout West Hawaii.</w:t>
-      </w:r>
-    </w:p>
-    <w:p>
-      <w:pPr>
-        <w:outlineLvl w:val="0"/>
-        <w:rPr>
-          <w:rFonts w:ascii="Times New Roman" w:eastAsia="Times New Roman" w:hAnsi="Times New Roman" w:cs="Times New Roman"/>
-          <w:color w:val="C00000"/>
-          <w:sz w:val="24"/>
-          <w:szCs w:val="24"/>
-          <w:lang w:val="en-US"/>
-        </w:rPr>
-      </w:pPr>
-      <w:r>
-        <w:rPr>
-          <w:rFonts w:ascii="Times New Roman" w:eastAsia="Times New Roman" w:hAnsi="Times New Roman" w:cs="Times New Roman"/>
-          <w:color w:val="C00000"/>
-          <w:sz w:val="24"/>
-          <w:szCs w:val="24"/>
-          <w:lang w:val="en-US"/>
-        </w:rPr>
-        <w:t xml:space="preserve">At the state level, the Hawai‘i Ocean Health Index will also inform metrics and a public dashboard developed by Hawai‘i Green Growth (HGG) to indicate progress toward the </w:t>
-      </w:r>
-      <w:r>
-        <w:rPr>
-          <w:rFonts w:ascii="Times New Roman" w:eastAsia="Times New Roman" w:hAnsi="Times New Roman" w:cs="Times New Roman"/>
-          <w:i/>
-          <w:color w:val="C00000"/>
-          <w:sz w:val="24"/>
-          <w:szCs w:val="24"/>
-          <w:lang w:val="en-US"/>
-        </w:rPr>
-        <w:t xml:space="preserve">Aloha+ Challenge </w:t>
-      </w:r>
-      <w:r>
-        <w:rPr>
-          <w:rFonts w:ascii="Times New Roman" w:eastAsia="Times New Roman" w:hAnsi="Times New Roman" w:cs="Times New Roman"/>
-          <w:color w:val="C00000"/>
-          <w:sz w:val="24"/>
-          <w:szCs w:val="24"/>
-          <w:lang w:val="en-US"/>
-        </w:rPr>
-        <w:t xml:space="preserve">targets. The </w:t>
-      </w:r>
-      <w:r>
-        <w:rPr>
-          <w:rFonts w:ascii="Times New Roman" w:eastAsia="Times New Roman" w:hAnsi="Times New Roman" w:cs="Times New Roman"/>
-          <w:i/>
-          <w:color w:val="C00000"/>
-          <w:sz w:val="24"/>
-          <w:szCs w:val="24"/>
-          <w:lang w:val="en-US"/>
-        </w:rPr>
-        <w:t>Aloha+ Challenge</w:t>
-      </w:r>
-      <w:r>
-        <w:rPr>
-          <w:rFonts w:ascii="Times New Roman" w:eastAsia="Times New Roman" w:hAnsi="Times New Roman" w:cs="Times New Roman"/>
-          <w:color w:val="C00000"/>
-          <w:sz w:val="24"/>
-          <w:szCs w:val="24"/>
-          <w:lang w:val="en-US"/>
-        </w:rPr>
-        <w:t xml:space="preserve"> is a joint leadership commitment to sustainability for the State of Hawai‘i that was launched by Hawai‘i’s Governor, its four mayors, and the Office of Hawaiian Affairs in July 2014.  The </w:t>
-      </w:r>
-      <w:r>
-        <w:rPr>
-          <w:rFonts w:ascii="Times New Roman" w:eastAsia="Times New Roman" w:hAnsi="Times New Roman" w:cs="Times New Roman"/>
-          <w:i/>
-          <w:color w:val="C00000"/>
-          <w:sz w:val="24"/>
-          <w:szCs w:val="24"/>
-          <w:lang w:val="en-US"/>
-        </w:rPr>
-        <w:t>Aloha+ Challenge</w:t>
-      </w:r>
-      <w:r>
-        <w:rPr>
-          <w:rFonts w:ascii="Times New Roman" w:eastAsia="Times New Roman" w:hAnsi="Times New Roman" w:cs="Times New Roman"/>
-          <w:color w:val="C00000"/>
-          <w:sz w:val="24"/>
-          <w:szCs w:val="24"/>
-          <w:lang w:val="en-US"/>
-        </w:rPr>
-        <w:t xml:space="preserve"> sets six statewide sustainability targets to be achieved by 2030 – in clean energy transformation, local food production, natural resource management, solid waste reduction (discarded resource recovery), smart growth, climate resilience, green job creation, and education. The purpose of these targets is to provide a shared framework to set priorities, take action, and track progress toward a more sustainable and resilient Hawai‘i. The will inform the development of a framework and metrics for the </w:t>
-      </w:r>
-      <w:r>
-        <w:rPr>
-          <w:rFonts w:ascii="Times New Roman" w:eastAsia="Times New Roman" w:hAnsi="Times New Roman" w:cs="Times New Roman"/>
-          <w:i/>
-          <w:color w:val="C00000"/>
-          <w:sz w:val="24"/>
-          <w:szCs w:val="24"/>
-          <w:lang w:val="en-US"/>
-        </w:rPr>
-        <w:t>Smart Sustainable Communities and Economies</w:t>
-      </w:r>
-      <w:r>
-        <w:rPr>
-          <w:rFonts w:ascii="Times New Roman" w:eastAsia="Times New Roman" w:hAnsi="Times New Roman" w:cs="Times New Roman"/>
-          <w:color w:val="C00000"/>
-          <w:sz w:val="24"/>
-          <w:szCs w:val="24"/>
-          <w:lang w:val="en-US"/>
-        </w:rPr>
-        <w:t xml:space="preserve"> target and will leverage key relationships with private sector leaders that are partners of CI Hawaii and HGG, increasing the reach and impact of this project.</w:t>
-      </w:r>
-    </w:p>
-    <w:p>
-      <w:pPr>
-        <w:rPr>
-          <w:lang w:val="en-US"/>
-        </w:rPr>
-      </w:pPr>
-    </w:p>
-    <w:p>
-      <w:pPr>
-        <w:rPr>
-          <w:color w:val="00B050"/>
-          <w:lang w:val="en-US"/>
-        </w:rPr>
-      </w:pPr>
-      <w:r>
-        <w:rPr>
-          <w:color w:val="00B050"/>
-          <w:lang w:val="en-US"/>
-        </w:rPr>
-        <w:t>Conditions</w:t>
-      </w:r>
-    </w:p>
-    <w:p>
-      <w:pPr>
         <w:rPr>
           <w:color w:val="00B050"/>
           <w:lang w:val="fr-FR"/>
@@ -28120,72 +26748,10 @@
       </w:pPr>
       <w:r>
         <w:rPr>
-          <w:color w:val="00B050"/>
-          <w:lang w:val="fr-FR"/>
-        </w:rPr>
-        <w:t xml:space="preserve">Une équipe qualifiée Étant donné la nature multidisciplinaire de l’Indice, l’équipe chargée de l’évaluation aura besoin: • d’avoir des connaissances scientifiques approfondies et l’expérience des politiques environnementales ; • de manipuler facilement de vastes ensembles de données, prendre des décisions et faire preuve de créativité ; • de travailler avec </w:t>
-      </w:r>
-      <w:proofErr w:type="spellStart"/>
-      <w:r>
-        <w:rPr>
-          <w:color w:val="00B050"/>
-          <w:lang w:val="fr-FR"/>
-        </w:rPr>
-        <w:t>ArcGIS</w:t>
-      </w:r>
-      <w:proofErr w:type="spellEnd"/>
-      <w:r>
-        <w:rPr>
-          <w:color w:val="00B050"/>
-          <w:lang w:val="fr-FR"/>
-        </w:rPr>
-        <w:t xml:space="preserve"> ou d’autres logiciels d’analyse spatiale ; • de travailler avec le logiciel R et des paquets créés par l’utilisateur ; • de travailler en équipe multidisciplinaire, à distance ou non. Données Les scores de l’Indice sont le reflet de la qualité des données, donc il essentiel de pouvoir accéder aux meilleures données disponibles. Il est possible d’utiliser les données des indicateurs environnementaux, sociaux et économiques existants. </w:t>
-      </w:r>
-    </w:p>
-    <w:p>
-      <w:pPr>
-        <w:rPr>
-          <w:color w:val="00B050"/>
-          <w:lang w:val="fr-FR"/>
-        </w:rPr>
-      </w:pPr>
-      <w:r>
-        <w:rPr>
-          <w:color w:val="00B050"/>
-          <w:lang w:val="fr-FR"/>
-        </w:rPr>
-        <w:t>Toutes les données seront remises à l’échelle des points de référence (objectifs) avant d’être combinées. Par conséquent, la mise en place de ces points de référence à l’échelle appropriée est un élément clé de l’évaluation régionale de l’Indice de Santé de l’Océan. Cela nécessite que l’équipe interprète chaque composante de l’Indice en utilisant les meilleures données et indicateurs disponibles.</w:t>
-      </w:r>
-    </w:p>
-    <w:p>
-      <w:pPr>
-        <w:rPr>
-          <w:color w:val="00B050"/>
-          <w:lang w:val="fr-FR"/>
-        </w:rPr>
-      </w:pPr>
-    </w:p>
-    <w:p>
-      <w:pPr>
-        <w:rPr>
-          <w:color w:val="00B050"/>
-          <w:lang w:val="fr-FR"/>
-        </w:rPr>
-      </w:pPr>
-      <w:r>
-        <w:rPr>
           <w:color w:val="C00000"/>
           <w:lang w:val="fr-FR"/>
         </w:rPr>
-        <w:t xml:space="preserve">Afin de faciliter les évaluations indépendantes, nous offrons une série de guides pédagogiques et de manuels de mise en œuvre, un logiciel, sur internet, « Boîte à Outils » de l’Indice de Santé de l’Océan, le soutien privilégié de notre équipe et l’accès à la communauté de l’Indice sur l’Internet à travers des forums. Logiciel « Boîte à Outils » de l’Indice de la Santé de l’Océan La Boîte à Outils est un logiciel open source développé pour faciliter le calcul de l’Indice à n’importe quelle échelle. En </w:t>
-      </w:r>
-      <w:r>
-        <w:rPr>
-          <w:color w:val="C00000"/>
-          <w:lang w:val="fr-FR"/>
-        </w:rPr>
-        <w:lastRenderedPageBreak/>
-        <w:t xml:space="preserve">appliquant la Boîte à Outils, le cadre de l’Indice de Santé de l’Océan peut être personnalisé pour intégrer les données, les indicateurs et les priorités liées aux bénéfices dérivés des océans à travers la zone d’intérêt étudiée. Il est également possible de comparer la façon dont différents scénarios de gestion pourraient affecter la santé générale de l’océan dans la zone, ce qui peut éclairer la gestion efficace des stratégies de gestion des ressources côtières et océaniques. Guides et manuels Nous avons créé une série de guides et de manuels qui fournissent des informations détaillées sur le processus des évaluations de l’Indice de Santé de l’Océan, ainsi que des recommandations sur la meilleure façon d’aborder les activités. Nous fournissons les guides suivants : • Lignes Directrices pour Planifier des Evaluations Indépendantes et Informer la Prise de Décisions ; • Guide conceptuel de l’Indice de Santé de l’Océan ; • Manuel de la Boîte à Outils de l’Indice de Santé de l’Océan </w:t>
+        <w:t xml:space="preserve">Afin de faciliter les évaluations indépendantes, nous offrons une série de guides pédagogiques et de manuels de mise en œuvre, un logiciel, sur internet, « Boîte à Outils » de l’Indice de Santé de l’Océan, le soutien privilégié de notre équipe et l’accès à la communauté de l’Indice sur l’Internet à travers des forums. Logiciel « Boîte à Outils » de l’Indice de la Santé de l’Océan La Boîte à Outils est un logiciel open source développé pour faciliter le calcul de l’Indice à n’importe quelle échelle. En appliquant la Boîte à Outils, le cadre de l’Indice de Santé de l’Océan peut être personnalisé pour intégrer les données, les indicateurs et les priorités liées aux bénéfices dérivés des océans à travers la zone d’intérêt étudiée. Il est également possible de comparer la façon dont différents scénarios de gestion pourraient affecter la santé générale de l’océan dans la zone, ce qui peut éclairer la gestion efficace des stratégies de gestion des ressources côtières et océaniques. Guides et manuels Nous avons créé une série de guides et de manuels qui fournissent des informations détaillées sur le processus des évaluations de l’Indice de Santé de l’Océan, ainsi que des recommandations sur la meilleure façon d’aborder les activités. Nous fournissons les guides suivants : • Lignes Directrices pour Planifier des Evaluations Indépendantes et Informer la Prise de Décisions ; • Guide conceptuel de l’Indice de Santé de l’Océan ; • Manuel de la Boîte à Outils de l’Indice de Santé de l’Océan </w:t>
       </w:r>
       <w:r>
         <w:rPr>
@@ -34581,7 +33147,7 @@
 </file>
 
 <file path=customXml/itemProps1.xml><?xml version="1.0" encoding="utf-8"?>
-<ds:datastoreItem xmlns:ds="http://schemas.openxmlformats.org/officeDocument/2006/customXml" ds:itemID="{6472439E-6036-406B-804C-98405347F856}">
+<ds:datastoreItem xmlns:ds="http://schemas.openxmlformats.org/officeDocument/2006/customXml" ds:itemID="{ED32CCDC-6520-489D-9B1F-B092CCDD131A}">
   <ds:schemaRefs>
     <ds:schemaRef ds:uri="http://schemas.openxmlformats.org/officeDocument/2006/bibliography"/>
   </ds:schemaRefs>

</xml_diff>